<commit_message>
completed full case use description
Updated version control
completed the remaining full use case descriptipon
</commit_message>
<xml_diff>
--- a/Documentation/Full Use Case Description/Check Notification/FUCD Check Notification 3.1.docx
+++ b/Documentation/Full Use Case Description/Check Notification/FUCD Check Notification 3.1.docx
@@ -3,8 +3,737 @@
 <w:document xmlns:wpc="http://schemas.microsoft.com/office/word/2010/wordprocessingCanvas" xmlns:mo="http://schemas.microsoft.com/office/mac/office/2008/main" xmlns:mc="http://schemas.openxmlformats.org/markup-compatibility/2006" xmlns:mv="urn:schemas-microsoft-com:mac:vml" xmlns:o="urn:schemas-microsoft-com:office:office" xmlns:r="http://schemas.openxmlformats.org/officeDocument/2006/relationships" xmlns:m="http://schemas.openxmlformats.org/officeDocument/2006/math" xmlns:v="urn:schemas-microsoft-com:vml" xmlns:wp14="http://schemas.microsoft.com/office/word/2010/wordprocessingDrawing" xmlns:wp="http://schemas.openxmlformats.org/drawingml/2006/wordprocessingDrawing" xmlns:w10="urn:schemas-microsoft-com:office:word" xmlns:w="http://schemas.openxmlformats.org/wordprocessingml/2006/main" xmlns:w14="http://schemas.microsoft.com/office/word/2010/wordml" xmlns:w15="http://schemas.microsoft.com/office/word/2012/wordml" xmlns:wpg="http://schemas.microsoft.com/office/word/2010/wordprocessingGroup" xmlns:wpi="http://schemas.microsoft.com/office/word/2010/wordprocessingInk" xmlns:wne="http://schemas.microsoft.com/office/word/2006/wordml" xmlns:wps="http://schemas.microsoft.com/office/word/2010/wordprocessingShape" mc:Ignorable="w14 w15 wp14">
   <w:body>
     <w:p>
+      <w:pPr>
+        <w:pStyle w:val="Heading1"/>
+        <w:jc w:val="center"/>
+        <w:rPr>
+          <w:sz w:val="44"/>
+          <w:szCs w:val="44"/>
+        </w:rPr>
+      </w:pPr>
+      <w:r>
+        <w:rPr>
+          <w:sz w:val="44"/>
+          <w:szCs w:val="44"/>
+        </w:rPr>
+        <w:t xml:space="preserve">ABC’s </w:t>
+      </w:r>
+      <w:r>
+        <w:rPr>
+          <w:sz w:val="44"/>
+          <w:szCs w:val="44"/>
+        </w:rPr>
+        <w:t>Inventory</w:t>
+      </w:r>
+      <w:r>
+        <w:rPr>
+          <w:sz w:val="44"/>
+          <w:szCs w:val="44"/>
+        </w:rPr>
+        <w:t xml:space="preserve"> Management System</w:t>
+      </w:r>
+    </w:p>
+    <w:p/>
+    <w:p>
+      <w:pPr>
+        <w:pStyle w:val="Heading2"/>
+        <w:jc w:val="center"/>
+        <w:rPr>
+          <w:sz w:val="36"/>
+          <w:szCs w:val="36"/>
+        </w:rPr>
+      </w:pPr>
+      <w:r>
+        <w:rPr>
+          <w:sz w:val="36"/>
+          <w:szCs w:val="36"/>
+        </w:rPr>
+        <w:t>Full Use Case Description</w:t>
+      </w:r>
+    </w:p>
+    <w:p/>
+    <w:p>
+      <w:pPr>
+        <w:pStyle w:val="Heading3"/>
+        <w:numPr>
+          <w:ilvl w:val="0"/>
+          <w:numId w:val="0"/>
+        </w:numPr>
+      </w:pPr>
+      <w:r>
+        <w:t>Use Case: Check Notification</w:t>
+      </w:r>
+    </w:p>
+    <w:p>
+      <w:pPr>
+        <w:pStyle w:val="Heading3"/>
+      </w:pPr>
+      <w:r>
+        <w:t>Brief Description</w:t>
+      </w:r>
+    </w:p>
+    <w:p>
+      <w:pPr>
+        <w:ind w:left="360"/>
+        <w:rPr>
+          <w:szCs w:val="22"/>
+        </w:rPr>
+      </w:pPr>
+      <w:r>
+        <w:rPr>
+          <w:b/>
+          <w:bCs/>
+          <w:szCs w:val="22"/>
+        </w:rPr>
+        <w:t xml:space="preserve">When </w:t>
+      </w:r>
+      <w:r>
+        <w:rPr>
+          <w:szCs w:val="22"/>
+        </w:rPr>
+        <w:t>staff opens the system interface</w:t>
+      </w:r>
+    </w:p>
+    <w:p>
+      <w:pPr>
+        <w:ind w:left="360"/>
+        <w:rPr>
+          <w:szCs w:val="22"/>
+        </w:rPr>
+      </w:pPr>
+      <w:r>
+        <w:rPr>
+          <w:b/>
+          <w:bCs/>
+          <w:szCs w:val="22"/>
+        </w:rPr>
+        <w:t xml:space="preserve">Then </w:t>
+      </w:r>
+      <w:r>
+        <w:rPr>
+          <w:szCs w:val="22"/>
+        </w:rPr>
+        <w:t>click on notification icon in the home page</w:t>
+      </w:r>
+    </w:p>
+    <w:p>
+      <w:pPr>
+        <w:ind w:left="360"/>
+        <w:rPr>
+          <w:szCs w:val="22"/>
+        </w:rPr>
+      </w:pPr>
+      <w:r>
+        <w:rPr>
+          <w:b/>
+          <w:bCs/>
+          <w:szCs w:val="22"/>
+        </w:rPr>
+        <w:t xml:space="preserve">To view </w:t>
+      </w:r>
+      <w:r>
+        <w:rPr>
+          <w:szCs w:val="22"/>
+        </w:rPr>
+        <w:t>emails.</w:t>
+      </w:r>
+    </w:p>
+    <w:p>
+      <w:pPr>
+        <w:ind w:left="360"/>
+        <w:rPr>
+          <w:szCs w:val="22"/>
+        </w:rPr>
+      </w:pPr>
+    </w:p>
+    <w:p>
+      <w:pPr>
+        <w:pStyle w:val="Heading3"/>
+      </w:pPr>
+      <w:r>
+        <w:t>Actors</w:t>
+      </w:r>
+    </w:p>
+    <w:p>
+      <w:pPr>
+        <w:pStyle w:val="Heading4"/>
+        <w:numPr>
+          <w:ilvl w:val="1"/>
+          <w:numId w:val="1"/>
+        </w:numPr>
+      </w:pPr>
+      <w:r>
+        <w:t>Warehouse Staff</w:t>
+      </w:r>
+    </w:p>
+    <w:p>
+      <w:pPr>
+        <w:pStyle w:val="Heading4"/>
+        <w:numPr>
+          <w:ilvl w:val="1"/>
+          <w:numId w:val="1"/>
+        </w:numPr>
+      </w:pPr>
+      <w:r>
+        <w:t>Store Staff</w:t>
+      </w:r>
+    </w:p>
+    <w:p>
+      <w:pPr>
+        <w:ind w:left="360"/>
+      </w:pPr>
+      <w:r>
+        <w:t>All the staffs working for the company are eligible and allowed to view the email sent to them in their respected accounts.</w:t>
+      </w:r>
+    </w:p>
+    <w:p>
+      <w:pPr>
+        <w:ind w:left="360"/>
+      </w:pPr>
+    </w:p>
+    <w:p>
+      <w:pPr>
+        <w:pStyle w:val="Heading3"/>
+      </w:pPr>
+      <w:r>
+        <w:t>Trigger</w:t>
+      </w:r>
+    </w:p>
+    <w:p>
+      <w:pPr>
+        <w:ind w:left="360"/>
+      </w:pPr>
+      <w:r>
+        <w:t>Staff clicks on the notification icon in the home page.</w:t>
+      </w:r>
+    </w:p>
+    <w:p>
+      <w:pPr>
+        <w:ind w:left="360"/>
+      </w:pPr>
+    </w:p>
+    <w:p>
+      <w:pPr>
+        <w:pStyle w:val="Heading3"/>
+      </w:pPr>
+      <w:r>
+        <w:t>Related Use Case</w:t>
+      </w:r>
+    </w:p>
+    <w:p>
+      <w:pPr>
+        <w:pStyle w:val="Heading4"/>
+        <w:numPr>
+          <w:ilvl w:val="1"/>
+          <w:numId w:val="1"/>
+        </w:numPr>
+      </w:pPr>
+      <w:r>
+        <w:t>Requested Cart</w:t>
+      </w:r>
+    </w:p>
+    <w:p>
+      <w:pPr>
+        <w:ind w:left="360"/>
+      </w:pPr>
+      <w:r>
+        <w:t>An email is sent to the warehouse generating notification whenever a store staff confirms any request for product.</w:t>
+      </w:r>
+    </w:p>
+    <w:p>
+      <w:pPr>
+        <w:pStyle w:val="Heading4"/>
+        <w:numPr>
+          <w:ilvl w:val="1"/>
+          <w:numId w:val="1"/>
+        </w:numPr>
+      </w:pPr>
+      <w:r>
+        <w:t>Accept Stock</w:t>
+      </w:r>
+    </w:p>
+    <w:p>
+      <w:pPr>
+        <w:ind w:left="360"/>
+      </w:pPr>
+      <w:r>
+        <w:t>A store staff accepts the stocks by scanning the bar code where the warehouse staff is notified immediately by creating new notification.</w:t>
+      </w:r>
+    </w:p>
+    <w:p/>
+    <w:p>
+      <w:pPr>
+        <w:pStyle w:val="Heading3"/>
+      </w:pPr>
+      <w:r>
+        <w:t>Pre- Conditions</w:t>
+      </w:r>
+    </w:p>
+    <w:p>
+      <w:pPr>
+        <w:pStyle w:val="Heading4"/>
+        <w:numPr>
+          <w:ilvl w:val="1"/>
+          <w:numId w:val="1"/>
+        </w:numPr>
+      </w:pPr>
+      <w:r>
+        <w:t>Request for stock</w:t>
+      </w:r>
+    </w:p>
+    <w:p>
+      <w:pPr>
+        <w:ind w:left="360"/>
+      </w:pPr>
+      <w:r>
+        <w:t>Store staff is firstly responsible to check the items in the store’</w:t>
+      </w:r>
+      <w:r>
+        <w:t>s storage an</w:t>
+      </w:r>
+      <w:r>
+        <w:t>d request the desired products. So, the store staff sends a request</w:t>
+      </w:r>
+      <w:r>
+        <w:t xml:space="preserve"> to warehouse</w:t>
+      </w:r>
+    </w:p>
+    <w:p>
+      <w:pPr>
+        <w:ind w:left="360"/>
+      </w:pPr>
+      <w:r>
+        <w:t xml:space="preserve"> generating</w:t>
+      </w:r>
+      <w:r>
+        <w:t xml:space="preserve"> a notification.</w:t>
+      </w:r>
+    </w:p>
+    <w:p>
+      <w:pPr>
+        <w:pStyle w:val="Heading4"/>
+        <w:numPr>
+          <w:ilvl w:val="1"/>
+          <w:numId w:val="1"/>
+        </w:numPr>
+      </w:pPr>
+      <w:r>
+        <w:t>Sending delivery</w:t>
+      </w:r>
+    </w:p>
+    <w:p>
+      <w:pPr>
+        <w:ind w:left="360"/>
+      </w:pPr>
+      <w:r>
+        <w:t>Warehouse staff notifies store staff by sending an email that delivery is on the way.</w:t>
+      </w:r>
+    </w:p>
+    <w:p>
+      <w:pPr>
+        <w:pStyle w:val="Heading4"/>
+        <w:numPr>
+          <w:ilvl w:val="1"/>
+          <w:numId w:val="1"/>
+        </w:numPr>
+      </w:pPr>
+      <w:r>
+        <w:t>Accepting stock</w:t>
+      </w:r>
+    </w:p>
+    <w:p>
+      <w:pPr>
+        <w:ind w:left="360"/>
+      </w:pPr>
+      <w:r>
+        <w:t>When the store staff receives the stock, the store staff accepts the stocks notifying the warehouse staff.</w:t>
+      </w:r>
+    </w:p>
+    <w:p>
+      <w:pPr>
+        <w:ind w:left="360"/>
+      </w:pPr>
+    </w:p>
+    <w:p>
+      <w:pPr>
+        <w:pStyle w:val="Heading3"/>
+      </w:pPr>
+      <w:r>
+        <w:t>Post- Condition</w:t>
+      </w:r>
+    </w:p>
+    <w:p>
+      <w:pPr>
+        <w:pStyle w:val="Heading4"/>
+        <w:numPr>
+          <w:ilvl w:val="1"/>
+          <w:numId w:val="1"/>
+        </w:numPr>
+      </w:pPr>
+      <w:r>
+        <w:t>Displaying the complete email</w:t>
+      </w:r>
+    </w:p>
+    <w:p>
+      <w:pPr>
+        <w:ind w:left="360"/>
+      </w:pPr>
+      <w:r>
+        <w:t>Full detailed email is opened in new page when a staff clicks in a notification from the notification tab.</w:t>
+      </w:r>
+    </w:p>
+    <w:p>
+      <w:pPr>
+        <w:pStyle w:val="Heading3"/>
+      </w:pPr>
+      <w:r>
+        <w:lastRenderedPageBreak/>
+        <w:t>Normal Flow</w:t>
+      </w:r>
+    </w:p>
+    <w:p>
+      <w:pPr>
+        <w:pStyle w:val="Heading4"/>
+        <w:numPr>
+          <w:ilvl w:val="1"/>
+          <w:numId w:val="1"/>
+        </w:numPr>
+      </w:pPr>
+      <w:r>
+        <w:t xml:space="preserve">User opening the notification page </w:t>
+      </w:r>
+    </w:p>
+    <w:tbl>
+      <w:tblPr>
+        <w:tblStyle w:val="TableGrid"/>
+        <w:tblW w:w="0" w:type="auto"/>
+        <w:tblLook w:val="04A0" w:firstRow="1" w:lastRow="0" w:firstColumn="1" w:lastColumn="0" w:noHBand="0" w:noVBand="1"/>
+      </w:tblPr>
+      <w:tblGrid>
+        <w:gridCol w:w="4505"/>
+        <w:gridCol w:w="4505"/>
+      </w:tblGrid>
+      <w:tr>
+        <w:tc>
+          <w:tcPr>
+            <w:tcW w:w="4505" w:type="dxa"/>
+          </w:tcPr>
+          <w:p>
+            <w:pPr>
+              <w:jc w:val="center"/>
+            </w:pPr>
+            <w:r>
+              <w:t>Actor</w:t>
+            </w:r>
+          </w:p>
+        </w:tc>
+        <w:tc>
+          <w:tcPr>
+            <w:tcW w:w="4505" w:type="dxa"/>
+          </w:tcPr>
+          <w:p>
+            <w:pPr>
+              <w:jc w:val="center"/>
+            </w:pPr>
+            <w:r>
+              <w:t>System</w:t>
+            </w:r>
+          </w:p>
+        </w:tc>
+      </w:tr>
+      <w:tr>
+        <w:tc>
+          <w:tcPr>
+            <w:tcW w:w="4505" w:type="dxa"/>
+          </w:tcPr>
+          <w:p>
+            <w:pPr>
+              <w:pStyle w:val="ListParagraph"/>
+              <w:numPr>
+                <w:ilvl w:val="0"/>
+                <w:numId w:val="2"/>
+              </w:numPr>
+            </w:pPr>
+            <w:r>
+              <w:t>Clicks on the notification icon.</w:t>
+            </w:r>
+          </w:p>
+        </w:tc>
+        <w:tc>
+          <w:tcPr>
+            <w:tcW w:w="4505" w:type="dxa"/>
+          </w:tcPr>
+          <w:p>
+            <w:pPr>
+              <w:pStyle w:val="ListParagraph"/>
+              <w:numPr>
+                <w:ilvl w:val="0"/>
+                <w:numId w:val="2"/>
+              </w:numPr>
+            </w:pPr>
+            <w:r>
+              <w:t xml:space="preserve">System </w:t>
+            </w:r>
+            <w:r>
+              <w:t xml:space="preserve">retrieves </w:t>
+            </w:r>
+            <w:r>
+              <w:t>all up to date data</w:t>
+            </w:r>
+          </w:p>
+        </w:tc>
+      </w:tr>
+      <w:tr>
+        <w:tc>
+          <w:tcPr>
+            <w:tcW w:w="4505" w:type="dxa"/>
+          </w:tcPr>
+          <w:p/>
+        </w:tc>
+        <w:tc>
+          <w:tcPr>
+            <w:tcW w:w="4505" w:type="dxa"/>
+          </w:tcPr>
+          <w:p>
+            <w:pPr>
+              <w:pStyle w:val="ListParagraph"/>
+              <w:numPr>
+                <w:ilvl w:val="0"/>
+                <w:numId w:val="2"/>
+              </w:numPr>
+            </w:pPr>
+            <w:r>
+              <w:t>Displays all the notifications in a list.</w:t>
+            </w:r>
+          </w:p>
+        </w:tc>
+      </w:tr>
+    </w:tbl>
+    <w:p>
+      <w:pPr>
+        <w:pStyle w:val="Heading3"/>
+      </w:pPr>
+      <w:r>
+        <w:t>Alternate Flow</w:t>
+      </w:r>
+    </w:p>
+    <w:p>
+      <w:pPr>
+        <w:pStyle w:val="Heading4"/>
+        <w:numPr>
+          <w:ilvl w:val="1"/>
+          <w:numId w:val="1"/>
+        </w:numPr>
+      </w:pPr>
+      <w:r>
+        <w:t>Opening an Email</w:t>
+      </w:r>
+    </w:p>
+    <w:tbl>
+      <w:tblPr>
+        <w:tblStyle w:val="TableGrid"/>
+        <w:tblW w:w="9082" w:type="dxa"/>
+        <w:tblInd w:w="4" w:type="dxa"/>
+        <w:tblLook w:val="04A0" w:firstRow="1" w:lastRow="0" w:firstColumn="1" w:lastColumn="0" w:noHBand="0" w:noVBand="1"/>
+      </w:tblPr>
+      <w:tblGrid>
+        <w:gridCol w:w="4541"/>
+        <w:gridCol w:w="4541"/>
+      </w:tblGrid>
+      <w:tr>
+        <w:trPr>
+          <w:trHeight w:val="278"/>
+        </w:trPr>
+        <w:tc>
+          <w:tcPr>
+            <w:tcW w:w="4541" w:type="dxa"/>
+          </w:tcPr>
+          <w:p>
+            <w:pPr>
+              <w:pStyle w:val="ListParagraph"/>
+              <w:ind w:left="0"/>
+              <w:jc w:val="center"/>
+            </w:pPr>
+            <w:r>
+              <w:t>Actor</w:t>
+            </w:r>
+          </w:p>
+        </w:tc>
+        <w:tc>
+          <w:tcPr>
+            <w:tcW w:w="4541" w:type="dxa"/>
+          </w:tcPr>
+          <w:p>
+            <w:pPr>
+              <w:pStyle w:val="ListParagraph"/>
+              <w:ind w:left="0"/>
+              <w:jc w:val="center"/>
+            </w:pPr>
+            <w:r>
+              <w:t>System</w:t>
+            </w:r>
+          </w:p>
+        </w:tc>
+      </w:tr>
+      <w:tr>
+        <w:trPr>
+          <w:trHeight w:val="278"/>
+        </w:trPr>
+        <w:tc>
+          <w:tcPr>
+            <w:tcW w:w="4541" w:type="dxa"/>
+          </w:tcPr>
+          <w:p>
+            <w:pPr>
+              <w:pStyle w:val="ListParagraph"/>
+              <w:numPr>
+                <w:ilvl w:val="0"/>
+                <w:numId w:val="3"/>
+              </w:numPr>
+            </w:pPr>
+            <w:r>
+              <w:t>User clicks on the notification from the list.</w:t>
+            </w:r>
+          </w:p>
+        </w:tc>
+        <w:tc>
+          <w:tcPr>
+            <w:tcW w:w="4541" w:type="dxa"/>
+          </w:tcPr>
+          <w:p>
+            <w:pPr>
+              <w:pStyle w:val="ListParagraph"/>
+              <w:numPr>
+                <w:ilvl w:val="0"/>
+                <w:numId w:val="3"/>
+              </w:numPr>
+            </w:pPr>
+            <w:r>
+              <w:t>System displays the complete message in the new page.</w:t>
+            </w:r>
+          </w:p>
+        </w:tc>
+      </w:tr>
+    </w:tbl>
+    <w:p/>
+    <w:p>
+      <w:pPr>
+        <w:pStyle w:val="Heading3"/>
+      </w:pPr>
+      <w:r>
+        <w:t>Key Scenario</w:t>
+      </w:r>
+    </w:p>
+    <w:p>
+      <w:pPr>
+        <w:pStyle w:val="Heading4"/>
+        <w:numPr>
+          <w:ilvl w:val="1"/>
+          <w:numId w:val="1"/>
+        </w:numPr>
+      </w:pPr>
+      <w:r>
+        <w:t>Notification Tab</w:t>
+      </w:r>
+    </w:p>
+    <w:p>
+      <w:pPr>
+        <w:ind w:left="360"/>
+      </w:pPr>
+      <w:r>
+        <w:t xml:space="preserve">The system opens a new page showing all the list of notifications scheduled by date. </w:t>
+      </w:r>
+    </w:p>
+    <w:p>
+      <w:pPr>
+        <w:pStyle w:val="Heading3"/>
+        <w:numPr>
+          <w:ilvl w:val="0"/>
+          <w:numId w:val="0"/>
+        </w:numPr>
+        <w:rPr>
+          <w:rFonts w:asciiTheme="minorHAnsi" w:eastAsia="Times New Roman" w:hAnsiTheme="minorHAnsi" w:cs="Times New Roman"/>
+          <w:color w:val="auto"/>
+          <w:sz w:val="22"/>
+          <w:szCs w:val="24"/>
+        </w:rPr>
+      </w:pPr>
+    </w:p>
+    <w:p>
+      <w:pPr>
+        <w:pStyle w:val="Heading3"/>
+        <w:numPr>
+          <w:ilvl w:val="0"/>
+          <w:numId w:val="0"/>
+        </w:numPr>
+        <w:ind w:left="720" w:hanging="360"/>
+      </w:pPr>
+      <w:r>
+        <w:t>10.</w:t>
+      </w:r>
+      <w:r>
+        <w:t>Other Quality Requirements</w:t>
+      </w:r>
+    </w:p>
+    <w:p>
+      <w:pPr>
+        <w:pStyle w:val="Heading4"/>
+        <w:ind w:firstLine="360"/>
+      </w:pPr>
+      <w:r>
+        <w:t>10.1</w:t>
+      </w:r>
+      <w:r>
+        <w:t>Usability</w:t>
+      </w:r>
+    </w:p>
+    <w:p>
+      <w:pPr>
+        <w:ind w:left="360"/>
+      </w:pPr>
+      <w:r>
+        <w:t>The notification displayed in the page must be listed should be arranged according to the date</w:t>
+      </w:r>
+      <w:r>
+        <w:t xml:space="preserve">. The notification should be enabled to open the email by clicking. </w:t>
+      </w:r>
+    </w:p>
+    <w:p>
+      <w:pPr>
+        <w:pStyle w:val="Heading4"/>
+        <w:ind w:firstLine="360"/>
+      </w:pPr>
+      <w:r>
+        <w:t>10.2 Performance</w:t>
+      </w:r>
+    </w:p>
+    <w:p>
+      <w:pPr>
+        <w:ind w:left="360"/>
+        <w:jc w:val="both"/>
+      </w:pPr>
+      <w:r>
+        <w:t xml:space="preserve">When the user clicks the </w:t>
+      </w:r>
+      <w:r>
+        <w:t>notification icon</w:t>
+      </w:r>
+      <w:r>
+        <w:t>, the system should view all the email that are up to date within 5 seconds.</w:t>
+      </w:r>
       <w:bookmarkStart w:id="0" w:name="_GoBack"/>
       <w:bookmarkEnd w:id="0"/>
+    </w:p>
+    <w:p>
+      <w:pPr>
+        <w:ind w:left="360"/>
+      </w:pPr>
+    </w:p>
+    <w:p>
+      <w:pPr>
+        <w:pStyle w:val="ListParagraph"/>
+        <w:ind w:left="740"/>
+      </w:pPr>
     </w:p>
     <w:sectPr>
       <w:pgSz w:w="11900" w:h="16840"/>
@@ -14,6 +743,320 @@
     </w:sectPr>
   </w:body>
 </w:document>
+</file>
+
+<file path=word/numbering.xml><?xml version="1.0" encoding="utf-8"?>
+<w:numbering xmlns:wpc="http://schemas.microsoft.com/office/word/2010/wordprocessingCanvas" xmlns:mo="http://schemas.microsoft.com/office/mac/office/2008/main" xmlns:mc="http://schemas.openxmlformats.org/markup-compatibility/2006" xmlns:mv="urn:schemas-microsoft-com:mac:vml" xmlns:o="urn:schemas-microsoft-com:office:office" xmlns:r="http://schemas.openxmlformats.org/officeDocument/2006/relationships" xmlns:m="http://schemas.openxmlformats.org/officeDocument/2006/math" xmlns:v="urn:schemas-microsoft-com:vml" xmlns:wp14="http://schemas.microsoft.com/office/word/2010/wordprocessingDrawing" xmlns:wp="http://schemas.openxmlformats.org/drawingml/2006/wordprocessingDrawing" xmlns:w10="urn:schemas-microsoft-com:office:word" xmlns:w="http://schemas.openxmlformats.org/wordprocessingml/2006/main" xmlns:w14="http://schemas.microsoft.com/office/word/2010/wordml" xmlns:w15="http://schemas.microsoft.com/office/word/2012/wordml" xmlns:wpg="http://schemas.microsoft.com/office/word/2010/wordprocessingGroup" xmlns:wpi="http://schemas.microsoft.com/office/word/2010/wordprocessingInk" xmlns:wne="http://schemas.microsoft.com/office/word/2006/wordml" xmlns:wps="http://schemas.microsoft.com/office/word/2010/wordprocessingShape" mc:Ignorable="w14 w15 wp14">
+  <w:abstractNum w:abstractNumId="0">
+    <w:nsid w:val="48E24C0F"/>
+    <w:multiLevelType w:val="multilevel"/>
+    <w:tmpl w:val="27D231B2"/>
+    <w:lvl w:ilvl="0">
+      <w:start w:val="1"/>
+      <w:numFmt w:val="decimal"/>
+      <w:pStyle w:val="Heading3"/>
+      <w:lvlText w:val="%1."/>
+      <w:lvlJc w:val="left"/>
+      <w:pPr>
+        <w:ind w:left="720" w:hanging="360"/>
+      </w:pPr>
+      <w:rPr>
+        <w:rFonts w:hint="default"/>
+      </w:rPr>
+    </w:lvl>
+    <w:lvl w:ilvl="1">
+      <w:start w:val="1"/>
+      <w:numFmt w:val="decimal"/>
+      <w:isLgl/>
+      <w:lvlText w:val="%1.%2"/>
+      <w:lvlJc w:val="left"/>
+      <w:pPr>
+        <w:ind w:left="740" w:hanging="380"/>
+      </w:pPr>
+      <w:rPr>
+        <w:rFonts w:hint="default"/>
+      </w:rPr>
+    </w:lvl>
+    <w:lvl w:ilvl="2">
+      <w:start w:val="1"/>
+      <w:numFmt w:val="decimal"/>
+      <w:isLgl/>
+      <w:lvlText w:val="%1.%2.%3"/>
+      <w:lvlJc w:val="left"/>
+      <w:pPr>
+        <w:ind w:left="1080" w:hanging="720"/>
+      </w:pPr>
+      <w:rPr>
+        <w:rFonts w:hint="default"/>
+      </w:rPr>
+    </w:lvl>
+    <w:lvl w:ilvl="3">
+      <w:start w:val="1"/>
+      <w:numFmt w:val="decimal"/>
+      <w:isLgl/>
+      <w:lvlText w:val="%1.%2.%3.%4"/>
+      <w:lvlJc w:val="left"/>
+      <w:pPr>
+        <w:ind w:left="1080" w:hanging="720"/>
+      </w:pPr>
+      <w:rPr>
+        <w:rFonts w:hint="default"/>
+      </w:rPr>
+    </w:lvl>
+    <w:lvl w:ilvl="4">
+      <w:start w:val="1"/>
+      <w:numFmt w:val="decimal"/>
+      <w:isLgl/>
+      <w:lvlText w:val="%1.%2.%3.%4.%5"/>
+      <w:lvlJc w:val="left"/>
+      <w:pPr>
+        <w:ind w:left="1440" w:hanging="1080"/>
+      </w:pPr>
+      <w:rPr>
+        <w:rFonts w:hint="default"/>
+      </w:rPr>
+    </w:lvl>
+    <w:lvl w:ilvl="5">
+      <w:start w:val="1"/>
+      <w:numFmt w:val="decimal"/>
+      <w:isLgl/>
+      <w:lvlText w:val="%1.%2.%3.%4.%5.%6"/>
+      <w:lvlJc w:val="left"/>
+      <w:pPr>
+        <w:ind w:left="1440" w:hanging="1080"/>
+      </w:pPr>
+      <w:rPr>
+        <w:rFonts w:hint="default"/>
+      </w:rPr>
+    </w:lvl>
+    <w:lvl w:ilvl="6">
+      <w:start w:val="1"/>
+      <w:numFmt w:val="decimal"/>
+      <w:isLgl/>
+      <w:lvlText w:val="%1.%2.%3.%4.%5.%6.%7"/>
+      <w:lvlJc w:val="left"/>
+      <w:pPr>
+        <w:ind w:left="1800" w:hanging="1440"/>
+      </w:pPr>
+      <w:rPr>
+        <w:rFonts w:hint="default"/>
+      </w:rPr>
+    </w:lvl>
+    <w:lvl w:ilvl="7">
+      <w:start w:val="1"/>
+      <w:numFmt w:val="decimal"/>
+      <w:isLgl/>
+      <w:lvlText w:val="%1.%2.%3.%4.%5.%6.%7.%8"/>
+      <w:lvlJc w:val="left"/>
+      <w:pPr>
+        <w:ind w:left="1800" w:hanging="1440"/>
+      </w:pPr>
+      <w:rPr>
+        <w:rFonts w:hint="default"/>
+      </w:rPr>
+    </w:lvl>
+    <w:lvl w:ilvl="8">
+      <w:start w:val="1"/>
+      <w:numFmt w:val="decimal"/>
+      <w:isLgl/>
+      <w:lvlText w:val="%1.%2.%3.%4.%5.%6.%7.%8.%9"/>
+      <w:lvlJc w:val="left"/>
+      <w:pPr>
+        <w:ind w:left="1800" w:hanging="1440"/>
+      </w:pPr>
+      <w:rPr>
+        <w:rFonts w:hint="default"/>
+      </w:rPr>
+    </w:lvl>
+  </w:abstractNum>
+  <w:abstractNum w:abstractNumId="1">
+    <w:nsid w:val="57B45F04"/>
+    <w:multiLevelType w:val="hybridMultilevel"/>
+    <w:tmpl w:val="9A8C8ADA"/>
+    <w:lvl w:ilvl="0" w:tplc="0809000F">
+      <w:start w:val="1"/>
+      <w:numFmt w:val="decimal"/>
+      <w:lvlText w:val="%1."/>
+      <w:lvlJc w:val="left"/>
+      <w:pPr>
+        <w:ind w:left="720" w:hanging="360"/>
+      </w:pPr>
+      <w:rPr>
+        <w:rFonts w:hint="default"/>
+      </w:rPr>
+    </w:lvl>
+    <w:lvl w:ilvl="1" w:tplc="08090019" w:tentative="1">
+      <w:start w:val="1"/>
+      <w:numFmt w:val="lowerLetter"/>
+      <w:lvlText w:val="%2."/>
+      <w:lvlJc w:val="left"/>
+      <w:pPr>
+        <w:ind w:left="1440" w:hanging="360"/>
+      </w:pPr>
+    </w:lvl>
+    <w:lvl w:ilvl="2" w:tplc="0809001B" w:tentative="1">
+      <w:start w:val="1"/>
+      <w:numFmt w:val="lowerRoman"/>
+      <w:lvlText w:val="%3."/>
+      <w:lvlJc w:val="right"/>
+      <w:pPr>
+        <w:ind w:left="2160" w:hanging="180"/>
+      </w:pPr>
+    </w:lvl>
+    <w:lvl w:ilvl="3" w:tplc="0809000F" w:tentative="1">
+      <w:start w:val="1"/>
+      <w:numFmt w:val="decimal"/>
+      <w:lvlText w:val="%4."/>
+      <w:lvlJc w:val="left"/>
+      <w:pPr>
+        <w:ind w:left="2880" w:hanging="360"/>
+      </w:pPr>
+    </w:lvl>
+    <w:lvl w:ilvl="4" w:tplc="08090019" w:tentative="1">
+      <w:start w:val="1"/>
+      <w:numFmt w:val="lowerLetter"/>
+      <w:lvlText w:val="%5."/>
+      <w:lvlJc w:val="left"/>
+      <w:pPr>
+        <w:ind w:left="3600" w:hanging="360"/>
+      </w:pPr>
+    </w:lvl>
+    <w:lvl w:ilvl="5" w:tplc="0809001B" w:tentative="1">
+      <w:start w:val="1"/>
+      <w:numFmt w:val="lowerRoman"/>
+      <w:lvlText w:val="%6."/>
+      <w:lvlJc w:val="right"/>
+      <w:pPr>
+        <w:ind w:left="4320" w:hanging="180"/>
+      </w:pPr>
+    </w:lvl>
+    <w:lvl w:ilvl="6" w:tplc="0809000F" w:tentative="1">
+      <w:start w:val="1"/>
+      <w:numFmt w:val="decimal"/>
+      <w:lvlText w:val="%7."/>
+      <w:lvlJc w:val="left"/>
+      <w:pPr>
+        <w:ind w:left="5040" w:hanging="360"/>
+      </w:pPr>
+    </w:lvl>
+    <w:lvl w:ilvl="7" w:tplc="08090019" w:tentative="1">
+      <w:start w:val="1"/>
+      <w:numFmt w:val="lowerLetter"/>
+      <w:lvlText w:val="%8."/>
+      <w:lvlJc w:val="left"/>
+      <w:pPr>
+        <w:ind w:left="5760" w:hanging="360"/>
+      </w:pPr>
+    </w:lvl>
+    <w:lvl w:ilvl="8" w:tplc="0809001B" w:tentative="1">
+      <w:start w:val="1"/>
+      <w:numFmt w:val="lowerRoman"/>
+      <w:lvlText w:val="%9."/>
+      <w:lvlJc w:val="right"/>
+      <w:pPr>
+        <w:ind w:left="6480" w:hanging="180"/>
+      </w:pPr>
+    </w:lvl>
+  </w:abstractNum>
+  <w:abstractNum w:abstractNumId="2">
+    <w:nsid w:val="5B8D778C"/>
+    <w:multiLevelType w:val="hybridMultilevel"/>
+    <w:tmpl w:val="63983300"/>
+    <w:lvl w:ilvl="0" w:tplc="0809000F">
+      <w:start w:val="1"/>
+      <w:numFmt w:val="decimal"/>
+      <w:lvlText w:val="%1."/>
+      <w:lvlJc w:val="left"/>
+      <w:pPr>
+        <w:ind w:left="720" w:hanging="360"/>
+      </w:pPr>
+      <w:rPr>
+        <w:rFonts w:hint="default"/>
+      </w:rPr>
+    </w:lvl>
+    <w:lvl w:ilvl="1" w:tplc="08090019" w:tentative="1">
+      <w:start w:val="1"/>
+      <w:numFmt w:val="lowerLetter"/>
+      <w:lvlText w:val="%2."/>
+      <w:lvlJc w:val="left"/>
+      <w:pPr>
+        <w:ind w:left="1440" w:hanging="360"/>
+      </w:pPr>
+    </w:lvl>
+    <w:lvl w:ilvl="2" w:tplc="0809001B" w:tentative="1">
+      <w:start w:val="1"/>
+      <w:numFmt w:val="lowerRoman"/>
+      <w:lvlText w:val="%3."/>
+      <w:lvlJc w:val="right"/>
+      <w:pPr>
+        <w:ind w:left="2160" w:hanging="180"/>
+      </w:pPr>
+    </w:lvl>
+    <w:lvl w:ilvl="3" w:tplc="0809000F" w:tentative="1">
+      <w:start w:val="1"/>
+      <w:numFmt w:val="decimal"/>
+      <w:lvlText w:val="%4."/>
+      <w:lvlJc w:val="left"/>
+      <w:pPr>
+        <w:ind w:left="2880" w:hanging="360"/>
+      </w:pPr>
+    </w:lvl>
+    <w:lvl w:ilvl="4" w:tplc="08090019" w:tentative="1">
+      <w:start w:val="1"/>
+      <w:numFmt w:val="lowerLetter"/>
+      <w:lvlText w:val="%5."/>
+      <w:lvlJc w:val="left"/>
+      <w:pPr>
+        <w:ind w:left="3600" w:hanging="360"/>
+      </w:pPr>
+    </w:lvl>
+    <w:lvl w:ilvl="5" w:tplc="0809001B" w:tentative="1">
+      <w:start w:val="1"/>
+      <w:numFmt w:val="lowerRoman"/>
+      <w:lvlText w:val="%6."/>
+      <w:lvlJc w:val="right"/>
+      <w:pPr>
+        <w:ind w:left="4320" w:hanging="180"/>
+      </w:pPr>
+    </w:lvl>
+    <w:lvl w:ilvl="6" w:tplc="0809000F" w:tentative="1">
+      <w:start w:val="1"/>
+      <w:numFmt w:val="decimal"/>
+      <w:lvlText w:val="%7."/>
+      <w:lvlJc w:val="left"/>
+      <w:pPr>
+        <w:ind w:left="5040" w:hanging="360"/>
+      </w:pPr>
+    </w:lvl>
+    <w:lvl w:ilvl="7" w:tplc="08090019" w:tentative="1">
+      <w:start w:val="1"/>
+      <w:numFmt w:val="lowerLetter"/>
+      <w:lvlText w:val="%8."/>
+      <w:lvlJc w:val="left"/>
+      <w:pPr>
+        <w:ind w:left="5760" w:hanging="360"/>
+      </w:pPr>
+    </w:lvl>
+    <w:lvl w:ilvl="8" w:tplc="0809001B" w:tentative="1">
+      <w:start w:val="1"/>
+      <w:numFmt w:val="lowerRoman"/>
+      <w:lvlText w:val="%9."/>
+      <w:lvlJc w:val="right"/>
+      <w:pPr>
+        <w:ind w:left="6480" w:hanging="180"/>
+      </w:pPr>
+    </w:lvl>
+  </w:abstractNum>
+  <w:num w:numId="1">
+    <w:abstractNumId w:val="0"/>
+  </w:num>
+  <w:num w:numId="2">
+    <w:abstractNumId w:val="2"/>
+  </w:num>
+  <w:num w:numId="3">
+    <w:abstractNumId w:val="1"/>
+  </w:num>
+</w:numbering>
 </file>
 
 <file path=word/styles.xml><?xml version="1.0" encoding="utf-8"?>
@@ -416,6 +1459,102 @@
   <w:style w:type="paragraph" w:default="1" w:styleId="Normal">
     <w:name w:val="Normal"/>
     <w:qFormat/>
+    <w:rsid w:val="00F626CD"/>
+    <w:rPr>
+      <w:rFonts w:eastAsia="Times New Roman" w:cs="Times New Roman"/>
+      <w:sz w:val="22"/>
+      <w:lang w:val="en-AU" w:eastAsia="en-AU"/>
+    </w:rPr>
+  </w:style>
+  <w:style w:type="paragraph" w:styleId="Heading1">
+    <w:name w:val="heading 1"/>
+    <w:basedOn w:val="Normal"/>
+    <w:next w:val="Normal"/>
+    <w:link w:val="Heading1Char"/>
+    <w:uiPriority w:val="9"/>
+    <w:qFormat/>
+    <w:rsid w:val="002E47CC"/>
+    <w:pPr>
+      <w:keepNext/>
+      <w:keepLines/>
+      <w:spacing w:before="240"/>
+      <w:outlineLvl w:val="0"/>
+    </w:pPr>
+    <w:rPr>
+      <w:rFonts w:ascii="Calibri Light" w:eastAsiaTheme="majorEastAsia" w:hAnsi="Calibri Light" w:cstheme="majorBidi"/>
+      <w:color w:val="2F5496" w:themeColor="accent1" w:themeShade="BF"/>
+      <w:sz w:val="32"/>
+      <w:szCs w:val="32"/>
+    </w:rPr>
+  </w:style>
+  <w:style w:type="paragraph" w:styleId="Heading2">
+    <w:name w:val="heading 2"/>
+    <w:basedOn w:val="Normal"/>
+    <w:next w:val="Normal"/>
+    <w:link w:val="Heading2Char"/>
+    <w:uiPriority w:val="9"/>
+    <w:unhideWhenUsed/>
+    <w:qFormat/>
+    <w:rsid w:val="002E47CC"/>
+    <w:pPr>
+      <w:keepNext/>
+      <w:keepLines/>
+      <w:spacing w:before="40"/>
+      <w:outlineLvl w:val="1"/>
+    </w:pPr>
+    <w:rPr>
+      <w:rFonts w:asciiTheme="majorHAnsi" w:eastAsiaTheme="majorEastAsia" w:hAnsiTheme="majorHAnsi" w:cstheme="majorBidi"/>
+      <w:color w:val="2F5496" w:themeColor="accent1" w:themeShade="BF"/>
+      <w:sz w:val="26"/>
+      <w:szCs w:val="26"/>
+    </w:rPr>
+  </w:style>
+  <w:style w:type="paragraph" w:styleId="Heading3">
+    <w:name w:val="heading 3"/>
+    <w:basedOn w:val="Normal"/>
+    <w:next w:val="Normal"/>
+    <w:link w:val="Heading3Char"/>
+    <w:uiPriority w:val="9"/>
+    <w:unhideWhenUsed/>
+    <w:qFormat/>
+    <w:rsid w:val="00290EF7"/>
+    <w:pPr>
+      <w:keepNext/>
+      <w:keepLines/>
+      <w:numPr>
+        <w:numId w:val="1"/>
+      </w:numPr>
+      <w:spacing w:before="40"/>
+      <w:outlineLvl w:val="2"/>
+    </w:pPr>
+    <w:rPr>
+      <w:rFonts w:asciiTheme="majorHAnsi" w:eastAsiaTheme="majorEastAsia" w:hAnsiTheme="majorHAnsi" w:cstheme="majorBidi"/>
+      <w:color w:val="1F3763" w:themeColor="accent1" w:themeShade="7F"/>
+      <w:sz w:val="32"/>
+      <w:szCs w:val="32"/>
+    </w:rPr>
+  </w:style>
+  <w:style w:type="paragraph" w:styleId="Heading4">
+    <w:name w:val="heading 4"/>
+    <w:basedOn w:val="Normal"/>
+    <w:next w:val="Normal"/>
+    <w:link w:val="Heading4Char"/>
+    <w:uiPriority w:val="9"/>
+    <w:unhideWhenUsed/>
+    <w:qFormat/>
+    <w:rsid w:val="00F626CD"/>
+    <w:pPr>
+      <w:keepNext/>
+      <w:keepLines/>
+      <w:spacing w:before="40"/>
+      <w:outlineLvl w:val="3"/>
+    </w:pPr>
+    <w:rPr>
+      <w:rFonts w:asciiTheme="majorHAnsi" w:eastAsiaTheme="majorEastAsia" w:hAnsiTheme="majorHAnsi" w:cstheme="majorBidi"/>
+      <w:iCs/>
+      <w:color w:val="2F5496" w:themeColor="accent1" w:themeShade="BF"/>
+      <w:sz w:val="26"/>
+    </w:rPr>
   </w:style>
   <w:style w:type="character" w:default="1" w:styleId="DefaultParagraphFont">
     <w:name w:val="Default Paragraph Font"/>
@@ -443,6 +1582,96 @@
     <w:uiPriority w:val="99"/>
     <w:semiHidden/>
     <w:unhideWhenUsed/>
+  </w:style>
+  <w:style w:type="character" w:customStyle="1" w:styleId="Heading1Char">
+    <w:name w:val="Heading 1 Char"/>
+    <w:basedOn w:val="DefaultParagraphFont"/>
+    <w:link w:val="Heading1"/>
+    <w:uiPriority w:val="9"/>
+    <w:rsid w:val="002E47CC"/>
+    <w:rPr>
+      <w:rFonts w:ascii="Calibri Light" w:eastAsiaTheme="majorEastAsia" w:hAnsi="Calibri Light" w:cstheme="majorBidi"/>
+      <w:color w:val="2F5496" w:themeColor="accent1" w:themeShade="BF"/>
+      <w:sz w:val="32"/>
+      <w:szCs w:val="32"/>
+      <w:lang w:val="en-AU" w:eastAsia="en-AU"/>
+    </w:rPr>
+  </w:style>
+  <w:style w:type="character" w:customStyle="1" w:styleId="Heading2Char">
+    <w:name w:val="Heading 2 Char"/>
+    <w:basedOn w:val="DefaultParagraphFont"/>
+    <w:link w:val="Heading2"/>
+    <w:uiPriority w:val="9"/>
+    <w:rsid w:val="002E47CC"/>
+    <w:rPr>
+      <w:rFonts w:asciiTheme="majorHAnsi" w:eastAsiaTheme="majorEastAsia" w:hAnsiTheme="majorHAnsi" w:cstheme="majorBidi"/>
+      <w:color w:val="2F5496" w:themeColor="accent1" w:themeShade="BF"/>
+      <w:sz w:val="26"/>
+      <w:szCs w:val="26"/>
+      <w:lang w:val="en-AU" w:eastAsia="en-AU"/>
+    </w:rPr>
+  </w:style>
+  <w:style w:type="character" w:customStyle="1" w:styleId="Heading3Char">
+    <w:name w:val="Heading 3 Char"/>
+    <w:basedOn w:val="DefaultParagraphFont"/>
+    <w:link w:val="Heading3"/>
+    <w:uiPriority w:val="9"/>
+    <w:rsid w:val="00290EF7"/>
+    <w:rPr>
+      <w:rFonts w:asciiTheme="majorHAnsi" w:eastAsiaTheme="majorEastAsia" w:hAnsiTheme="majorHAnsi" w:cstheme="majorBidi"/>
+      <w:color w:val="1F3763" w:themeColor="accent1" w:themeShade="7F"/>
+      <w:sz w:val="32"/>
+      <w:szCs w:val="32"/>
+      <w:lang w:val="en-AU" w:eastAsia="en-AU"/>
+    </w:rPr>
+  </w:style>
+  <w:style w:type="character" w:customStyle="1" w:styleId="Heading4Char">
+    <w:name w:val="Heading 4 Char"/>
+    <w:basedOn w:val="DefaultParagraphFont"/>
+    <w:link w:val="Heading4"/>
+    <w:uiPriority w:val="9"/>
+    <w:rsid w:val="00F626CD"/>
+    <w:rPr>
+      <w:rFonts w:asciiTheme="majorHAnsi" w:eastAsiaTheme="majorEastAsia" w:hAnsiTheme="majorHAnsi" w:cstheme="majorBidi"/>
+      <w:iCs/>
+      <w:color w:val="2F5496" w:themeColor="accent1" w:themeShade="BF"/>
+      <w:sz w:val="26"/>
+      <w:lang w:val="en-AU" w:eastAsia="en-AU"/>
+    </w:rPr>
+  </w:style>
+  <w:style w:type="paragraph" w:styleId="ListParagraph">
+    <w:name w:val="List Paragraph"/>
+    <w:basedOn w:val="Normal"/>
+    <w:uiPriority w:val="34"/>
+    <w:qFormat/>
+    <w:rsid w:val="00F626CD"/>
+    <w:pPr>
+      <w:ind w:left="720"/>
+      <w:contextualSpacing/>
+    </w:pPr>
+  </w:style>
+  <w:style w:type="table" w:styleId="TableGrid">
+    <w:name w:val="Table Grid"/>
+    <w:basedOn w:val="TableNormal"/>
+    <w:uiPriority w:val="39"/>
+    <w:rsid w:val="00075869"/>
+    <w:tblPr>
+      <w:tblInd w:w="0" w:type="dxa"/>
+      <w:tblBorders>
+        <w:top w:val="single" w:sz="4" w:space="0" w:color="auto"/>
+        <w:left w:val="single" w:sz="4" w:space="0" w:color="auto"/>
+        <w:bottom w:val="single" w:sz="4" w:space="0" w:color="auto"/>
+        <w:right w:val="single" w:sz="4" w:space="0" w:color="auto"/>
+        <w:insideH w:val="single" w:sz="4" w:space="0" w:color="auto"/>
+        <w:insideV w:val="single" w:sz="4" w:space="0" w:color="auto"/>
+      </w:tblBorders>
+      <w:tblCellMar>
+        <w:top w:w="0" w:type="dxa"/>
+        <w:left w:w="108" w:type="dxa"/>
+        <w:bottom w:w="0" w:type="dxa"/>
+        <w:right w:w="108" w:type="dxa"/>
+      </w:tblCellMar>
+    </w:tblPr>
   </w:style>
 </w:styles>
 </file>

</xml_diff>